<commit_message>
Write up cross-ex plots and gammas
</commit_message>
<xml_diff>
--- a/2 Manuscript/R1/PRPF-D-21-00324 CL R1_mh (1.11.2023).docx
+++ b/2 Manuscript/R1/PRPF-D-21-00324 CL R1_mh (1.11.2023).docx
@@ -214,7 +214,6 @@
         <w:spacing w:after="0" w:line="240" w:lineRule="auto"/>
         <w:contextualSpacing/>
         <w:rPr>
-          <w:ins w:id="0" w:author="Mark Huff" w:date="2023-01-05T11:34:00Z"/>
           <w:rFonts w:cstheme="minorHAnsi"/>
           <w:color w:val="000000" w:themeColor="text1"/>
           <w:sz w:val="24"/>
@@ -414,46 +413,21 @@
         </w:rPr>
         <w:t xml:space="preserve">. </w:t>
       </w:r>
-      <w:ins w:id="1" w:author="Mark Huff" w:date="2023-01-05T11:32:00Z">
-        <w:r>
-          <w:rPr>
-            <w:rFonts w:cstheme="minorHAnsi"/>
-            <w:color w:val="000000" w:themeColor="text1"/>
-            <w:sz w:val="24"/>
-            <w:szCs w:val="24"/>
-          </w:rPr>
-          <w:t xml:space="preserve">In addition to these responses, our primary revision includes a new experiment which replicates </w:t>
-        </w:r>
-      </w:ins>
-      <w:ins w:id="2" w:author="Mark Huff" w:date="2023-01-05T11:33:00Z">
-        <w:r>
-          <w:rPr>
-            <w:rFonts w:cstheme="minorHAnsi"/>
-            <w:color w:val="000000" w:themeColor="text1"/>
-            <w:sz w:val="24"/>
-            <w:szCs w:val="24"/>
-          </w:rPr>
-          <w:t>our first experiment using a “think aloud” procedure. Our reviewers questioned the validity of the item-specific and relational encoding tasks and requested a replication. The</w:t>
-        </w:r>
-      </w:ins>
-      <w:ins w:id="3" w:author="Mark Huff" w:date="2023-01-05T11:34:00Z">
-        <w:r>
-          <w:rPr>
-            <w:rFonts w:cstheme="minorHAnsi"/>
-            <w:color w:val="000000" w:themeColor="text1"/>
-            <w:sz w:val="24"/>
-            <w:szCs w:val="24"/>
-          </w:rPr>
-          <w:t xml:space="preserve"> “think aloud” procedure confirmed that participants were using the directed encoding task and critically, replicated the findings of our initial experiment. </w:t>
-        </w:r>
-      </w:ins>
+      <w:r>
+        <w:rPr>
+          <w:rFonts w:cstheme="minorHAnsi"/>
+          <w:color w:val="000000" w:themeColor="text1"/>
+          <w:sz w:val="24"/>
+          <w:szCs w:val="24"/>
+        </w:rPr>
+        <w:t xml:space="preserve">In addition to these responses, our primary revision includes a new experiment which replicates our first experiment using a “think aloud” procedure. Our reviewers questioned the validity of the item-specific and relational encoding tasks and requested a replication. The “think aloud” procedure confirmed that participants were using the directed encoding task and critically, replicated the findings of our initial experiment. </w:t>
+      </w:r>
     </w:p>
     <w:p>
       <w:pPr>
         <w:spacing w:after="0" w:line="240" w:lineRule="auto"/>
         <w:contextualSpacing/>
         <w:rPr>
-          <w:ins w:id="4" w:author="Mark Huff" w:date="2023-01-05T11:34:00Z"/>
           <w:rFonts w:cstheme="minorHAnsi"/>
           <w:color w:val="000000" w:themeColor="text1"/>
           <w:sz w:val="24"/>
@@ -466,53 +440,36 @@
         <w:spacing w:after="0" w:line="240" w:lineRule="auto"/>
         <w:contextualSpacing/>
         <w:rPr>
-          <w:ins w:id="5" w:author="Mark Huff" w:date="2023-01-05T11:32:00Z"/>
           <w:rFonts w:cstheme="minorHAnsi"/>
           <w:color w:val="000000" w:themeColor="text1"/>
           <w:sz w:val="24"/>
           <w:szCs w:val="24"/>
         </w:rPr>
       </w:pPr>
-      <w:ins w:id="6" w:author="Mark Huff" w:date="2023-01-05T11:35:00Z">
-        <w:r>
-          <w:rPr>
-            <w:rFonts w:cstheme="minorHAnsi"/>
-            <w:color w:val="000000" w:themeColor="text1"/>
-            <w:sz w:val="24"/>
-            <w:szCs w:val="24"/>
-          </w:rPr>
-          <w:t>We note here that our new experiment was collected in-person, like our initial experiment, and was completed in 2022 as COVID-19 research restrictions were slowly lifted at our institution. As a result, data collection was slower than anticipated</w:t>
-        </w:r>
-      </w:ins>
-      <w:ins w:id="7" w:author="Mark Huff" w:date="2023-01-05T11:36:00Z">
-        <w:r>
-          <w:rPr>
-            <w:rFonts w:cstheme="minorHAnsi"/>
-            <w:color w:val="000000" w:themeColor="text1"/>
-            <w:sz w:val="24"/>
-            <w:szCs w:val="24"/>
-          </w:rPr>
-          <w:t xml:space="preserve"> which delayed our revision. Despite this challenge, we persisted with </w:t>
-        </w:r>
-      </w:ins>
-      <w:ins w:id="8" w:author="Mark Huff" w:date="2023-01-05T11:38:00Z">
-        <w:r>
-          <w:rPr>
-            <w:rFonts w:cstheme="minorHAnsi"/>
-            <w:color w:val="000000" w:themeColor="text1"/>
-            <w:sz w:val="24"/>
-            <w:szCs w:val="24"/>
-          </w:rPr>
-          <w:t>the replication/extension which shores up the concerns regarding methodology.</w:t>
-        </w:r>
-      </w:ins>
+      <w:r>
+        <w:rPr>
+          <w:rFonts w:cstheme="minorHAnsi"/>
+          <w:color w:val="000000" w:themeColor="text1"/>
+          <w:sz w:val="24"/>
+          <w:szCs w:val="24"/>
+        </w:rPr>
+        <w:t xml:space="preserve">We note here that our new experiment was collected in-person, like our initial experiment, and was completed in 2022 as COVID-19 research restrictions were slowly lifted at our institution. As a result, data collection was slower than anticipated which delayed our revision. Despite this challenge, we persisted with </w:t>
+      </w:r>
+      <w:r>
+        <w:rPr>
+          <w:rFonts w:cstheme="minorHAnsi"/>
+          <w:color w:val="000000" w:themeColor="text1"/>
+          <w:sz w:val="24"/>
+          <w:szCs w:val="24"/>
+        </w:rPr>
+        <w:t>the replication/extension which shores up the concerns regarding methodology.</w:t>
+      </w:r>
     </w:p>
     <w:p>
       <w:pPr>
         <w:spacing w:after="0" w:line="240" w:lineRule="auto"/>
         <w:contextualSpacing/>
         <w:rPr>
-          <w:ins w:id="9" w:author="Mark Huff" w:date="2023-01-05T11:32:00Z"/>
           <w:rFonts w:cstheme="minorHAnsi"/>
           <w:color w:val="000000" w:themeColor="text1"/>
           <w:sz w:val="24"/>
@@ -1630,394 +1587,14 @@
         </w:rPr>
         <w:t xml:space="preserve">Thank you for bringing these concerns to our attention. </w:t>
       </w:r>
-      <w:ins w:id="10" w:author="Mark Huff" w:date="2023-01-05T11:39:00Z">
-        <w:r>
-          <w:rPr>
-            <w:rFonts w:cstheme="minorHAnsi"/>
-            <w:sz w:val="24"/>
-            <w:szCs w:val="24"/>
-          </w:rPr>
-          <w:t xml:space="preserve">Yes, we </w:t>
-        </w:r>
-      </w:ins>
-      <w:ins w:id="11" w:author="Mark Huff" w:date="2023-01-05T11:40:00Z">
-        <w:r>
-          <w:rPr>
-            <w:rFonts w:cstheme="minorHAnsi"/>
-            <w:sz w:val="24"/>
-            <w:szCs w:val="24"/>
-          </w:rPr>
-          <w:t>agree</w:t>
-        </w:r>
-      </w:ins>
-      <w:ins w:id="12" w:author="Mark Huff" w:date="2023-01-05T11:39:00Z">
-        <w:r>
-          <w:rPr>
-            <w:rFonts w:cstheme="minorHAnsi"/>
-            <w:sz w:val="24"/>
-            <w:szCs w:val="24"/>
-          </w:rPr>
-          <w:t xml:space="preserve"> that JOLs that a</w:t>
-        </w:r>
-      </w:ins>
-      <w:ins w:id="13" w:author="Mark Huff" w:date="2023-01-05T11:40:00Z">
-        <w:r>
-          <w:rPr>
-            <w:rFonts w:cstheme="minorHAnsi"/>
-            <w:sz w:val="24"/>
-            <w:szCs w:val="24"/>
-          </w:rPr>
-          <w:t xml:space="preserve">re made based on the mnemonic cues that are available when JOLs are made. Because encoding processes greatly strengthen the quality of these cues, it is reasonable to </w:t>
-        </w:r>
-      </w:ins>
-      <w:ins w:id="14" w:author="Mark Huff" w:date="2023-01-05T11:41:00Z">
-        <w:r>
-          <w:rPr>
-            <w:rFonts w:cstheme="minorHAnsi"/>
-            <w:sz w:val="24"/>
-            <w:szCs w:val="24"/>
-          </w:rPr>
-          <w:t>examine the effects of encodin</w:t>
-        </w:r>
-      </w:ins>
-      <w:ins w:id="15" w:author="Mark Huff" w:date="2023-01-05T11:42:00Z">
-        <w:r>
-          <w:rPr>
-            <w:rFonts w:cstheme="minorHAnsi"/>
-            <w:sz w:val="24"/>
-            <w:szCs w:val="24"/>
-          </w:rPr>
-          <w:t xml:space="preserve">g tasks on JOLs. The item-specific and relational framework is a classic </w:t>
-        </w:r>
-      </w:ins>
-      <w:ins w:id="16" w:author="Mark Huff" w:date="2023-01-05T11:46:00Z">
-        <w:r>
-          <w:rPr>
-            <w:rFonts w:cstheme="minorHAnsi"/>
-            <w:sz w:val="24"/>
-            <w:szCs w:val="24"/>
-          </w:rPr>
-          <w:t>approach</w:t>
-        </w:r>
-      </w:ins>
-      <w:ins w:id="17" w:author="Mark Huff" w:date="2023-01-05T11:42:00Z">
-        <w:r>
-          <w:rPr>
-            <w:rFonts w:cstheme="minorHAnsi"/>
-            <w:sz w:val="24"/>
-            <w:szCs w:val="24"/>
-          </w:rPr>
-          <w:t xml:space="preserve"> for differentiating</w:t>
-        </w:r>
-      </w:ins>
-      <w:ins w:id="18" w:author="Mark Huff" w:date="2023-01-05T11:46:00Z">
-        <w:r>
-          <w:rPr>
-            <w:rFonts w:cstheme="minorHAnsi"/>
-            <w:sz w:val="24"/>
-            <w:szCs w:val="24"/>
-          </w:rPr>
-          <w:t xml:space="preserve"> between</w:t>
-        </w:r>
-      </w:ins>
-      <w:ins w:id="19" w:author="Mark Huff" w:date="2023-01-05T11:42:00Z">
-        <w:r>
-          <w:rPr>
-            <w:rFonts w:cstheme="minorHAnsi"/>
-            <w:sz w:val="24"/>
-            <w:szCs w:val="24"/>
-          </w:rPr>
-          <w:t xml:space="preserve"> two types of “deep” encoding processes that result in fundamentally different type of mnemonic cues. Therefore, our study not only </w:t>
-        </w:r>
-      </w:ins>
-      <w:ins w:id="20" w:author="Mark Huff" w:date="2023-01-05T11:43:00Z">
-        <w:r>
-          <w:rPr>
-            <w:rFonts w:cstheme="minorHAnsi"/>
-            <w:sz w:val="24"/>
-            <w:szCs w:val="24"/>
-          </w:rPr>
-          <w:t>examines how overall improved quality of cues may affect JOLs, but also whether focusing of differentiating vs. shared features might affect JOL ratings.</w:t>
-        </w:r>
-      </w:ins>
-      <w:ins w:id="21" w:author="Mark Huff" w:date="2023-01-05T11:41:00Z">
-        <w:r>
-          <w:rPr>
-            <w:rFonts w:cstheme="minorHAnsi"/>
-            <w:sz w:val="24"/>
-            <w:szCs w:val="24"/>
-          </w:rPr>
-          <w:t xml:space="preserve"> </w:t>
-        </w:r>
-      </w:ins>
-      <w:ins w:id="22" w:author="Mark Huff" w:date="2023-01-05T11:40:00Z">
-        <w:r>
-          <w:rPr>
-            <w:rFonts w:cstheme="minorHAnsi"/>
-            <w:sz w:val="24"/>
-            <w:szCs w:val="24"/>
-          </w:rPr>
-          <w:t xml:space="preserve"> </w:t>
-        </w:r>
-      </w:ins>
-      <w:del w:id="23" w:author="Mark Huff" w:date="2023-01-05T11:43:00Z">
-        <w:r>
-          <w:rPr>
-            <w:rFonts w:cstheme="minorHAnsi"/>
-            <w:sz w:val="24"/>
-            <w:szCs w:val="24"/>
-          </w:rPr>
-          <w:delText>R</w:delText>
-        </w:r>
-        <w:r>
-          <w:rPr>
-            <w:rFonts w:cstheme="minorHAnsi"/>
-            <w:sz w:val="24"/>
-            <w:szCs w:val="24"/>
-          </w:rPr>
-          <w:delText>egarding</w:delText>
-        </w:r>
-        <w:r>
-          <w:rPr>
-            <w:rFonts w:cstheme="minorHAnsi"/>
-            <w:sz w:val="24"/>
-            <w:szCs w:val="24"/>
-          </w:rPr>
-          <w:delText xml:space="preserve"> </w:delText>
-        </w:r>
-        <w:r>
-          <w:rPr>
-            <w:rFonts w:cstheme="minorHAnsi"/>
-            <w:sz w:val="24"/>
-            <w:szCs w:val="24"/>
-          </w:rPr>
-          <w:delText>our</w:delText>
-        </w:r>
-        <w:r>
-          <w:rPr>
-            <w:rFonts w:cstheme="minorHAnsi"/>
-            <w:sz w:val="24"/>
-            <w:szCs w:val="24"/>
-          </w:rPr>
-          <w:delText xml:space="preserve"> theoretical motivation for this study, we reasoned that </w:delText>
-        </w:r>
-        <w:r>
-          <w:rPr>
-            <w:rFonts w:cstheme="minorHAnsi"/>
-            <w:sz w:val="24"/>
-            <w:szCs w:val="24"/>
-          </w:rPr>
-          <w:delText>because</w:delText>
-        </w:r>
-        <w:r>
-          <w:rPr>
-            <w:rFonts w:cstheme="minorHAnsi"/>
-            <w:sz w:val="24"/>
-            <w:szCs w:val="24"/>
-          </w:rPr>
-          <w:delText xml:space="preserve"> JOL accuracy is contin</w:delText>
-        </w:r>
-        <w:r>
-          <w:rPr>
-            <w:rFonts w:cstheme="minorHAnsi"/>
-            <w:sz w:val="24"/>
-            <w:szCs w:val="24"/>
-          </w:rPr>
-          <w:delText>gent upon later</w:delText>
-        </w:r>
-        <w:r>
-          <w:rPr>
-            <w:rFonts w:cstheme="minorHAnsi"/>
-            <w:sz w:val="24"/>
-            <w:szCs w:val="24"/>
-          </w:rPr>
-          <w:delText xml:space="preserve"> </w:delText>
-        </w:r>
-        <w:r>
-          <w:rPr>
-            <w:rFonts w:cstheme="minorHAnsi"/>
-            <w:sz w:val="24"/>
-            <w:szCs w:val="24"/>
-          </w:rPr>
-          <w:delText>recall</w:delText>
-        </w:r>
-        <w:r>
-          <w:rPr>
-            <w:rFonts w:cstheme="minorHAnsi"/>
-            <w:sz w:val="24"/>
-            <w:szCs w:val="24"/>
-          </w:rPr>
-          <w:delText xml:space="preserve"> (i.e., accuracy is assessed by comparing JOL</w:delText>
-        </w:r>
-        <w:r>
-          <w:rPr>
-            <w:rFonts w:cstheme="minorHAnsi"/>
-            <w:sz w:val="24"/>
-            <w:szCs w:val="24"/>
-          </w:rPr>
-          <w:delText>s</w:delText>
-        </w:r>
-        <w:r>
-          <w:rPr>
-            <w:rFonts w:cstheme="minorHAnsi"/>
-            <w:sz w:val="24"/>
-            <w:szCs w:val="24"/>
-          </w:rPr>
-          <w:delText xml:space="preserve"> </w:delText>
-        </w:r>
-        <w:r>
-          <w:rPr>
-            <w:rFonts w:cstheme="minorHAnsi"/>
-            <w:sz w:val="24"/>
-            <w:szCs w:val="24"/>
-          </w:rPr>
-          <w:delText>with</w:delText>
-        </w:r>
-        <w:r>
-          <w:rPr>
-            <w:rFonts w:cstheme="minorHAnsi"/>
-            <w:sz w:val="24"/>
-            <w:szCs w:val="24"/>
-          </w:rPr>
-          <w:delText xml:space="preserve"> recall)</w:delText>
-        </w:r>
-        <w:r>
-          <w:rPr>
-            <w:rFonts w:cstheme="minorHAnsi"/>
-            <w:sz w:val="24"/>
-            <w:szCs w:val="24"/>
-          </w:rPr>
-          <w:delText xml:space="preserve">, </w:delText>
-        </w:r>
-        <w:r>
-          <w:rPr>
-            <w:rFonts w:cstheme="minorHAnsi"/>
-            <w:sz w:val="24"/>
-            <w:szCs w:val="24"/>
-          </w:rPr>
-          <w:delText xml:space="preserve">a novel method </w:delText>
-        </w:r>
-        <w:r>
-          <w:rPr>
-            <w:rFonts w:cstheme="minorHAnsi"/>
-            <w:sz w:val="24"/>
-            <w:szCs w:val="24"/>
-          </w:rPr>
-          <w:delText xml:space="preserve">for improving accuracy would be to </w:delText>
-        </w:r>
-        <w:r>
-          <w:rPr>
-            <w:rFonts w:cstheme="minorHAnsi"/>
-            <w:sz w:val="24"/>
-            <w:szCs w:val="24"/>
-          </w:rPr>
-          <w:delText xml:space="preserve">have participants </w:delText>
-        </w:r>
-        <w:r>
-          <w:rPr>
-            <w:rFonts w:cstheme="minorHAnsi"/>
-            <w:sz w:val="24"/>
-            <w:szCs w:val="24"/>
-          </w:rPr>
-          <w:delText>elicit their JOLs while using</w:delText>
-        </w:r>
-        <w:r>
-          <w:rPr>
-            <w:rFonts w:cstheme="minorHAnsi"/>
-            <w:sz w:val="24"/>
-            <w:szCs w:val="24"/>
-          </w:rPr>
-          <w:delText xml:space="preserve"> </w:delText>
-        </w:r>
-        <w:r>
-          <w:rPr>
-            <w:rFonts w:cstheme="minorHAnsi"/>
-            <w:sz w:val="24"/>
-            <w:szCs w:val="24"/>
-          </w:rPr>
-          <w:delText xml:space="preserve">encoding manipulations </w:delText>
-        </w:r>
-        <w:r>
-          <w:rPr>
-            <w:rFonts w:cstheme="minorHAnsi"/>
-            <w:sz w:val="24"/>
-            <w:szCs w:val="24"/>
-          </w:rPr>
-          <w:delText>that</w:delText>
-        </w:r>
-        <w:r>
-          <w:rPr>
-            <w:rFonts w:cstheme="minorHAnsi"/>
-            <w:sz w:val="24"/>
-            <w:szCs w:val="24"/>
-          </w:rPr>
-          <w:delText xml:space="preserve"> boost recall</w:delText>
-        </w:r>
-        <w:r>
-          <w:rPr>
-            <w:rFonts w:cstheme="minorHAnsi"/>
-            <w:sz w:val="24"/>
-            <w:szCs w:val="24"/>
-          </w:rPr>
-          <w:delText xml:space="preserve">, </w:delText>
-        </w:r>
-        <w:r>
-          <w:rPr>
-            <w:rFonts w:cstheme="minorHAnsi"/>
-            <w:sz w:val="24"/>
-            <w:szCs w:val="24"/>
-          </w:rPr>
-          <w:delText xml:space="preserve">such that </w:delText>
-        </w:r>
-        <w:r>
-          <w:rPr>
-            <w:rFonts w:cstheme="minorHAnsi"/>
-            <w:sz w:val="24"/>
-            <w:szCs w:val="24"/>
-          </w:rPr>
-          <w:delText>recall</w:delText>
-        </w:r>
-        <w:r>
-          <w:rPr>
-            <w:rFonts w:cstheme="minorHAnsi"/>
-            <w:sz w:val="24"/>
-            <w:szCs w:val="24"/>
-          </w:rPr>
-          <w:delText xml:space="preserve"> becomes </w:delText>
-        </w:r>
-        <w:r>
-          <w:rPr>
-            <w:rFonts w:cstheme="minorHAnsi"/>
-            <w:sz w:val="24"/>
-            <w:szCs w:val="24"/>
-          </w:rPr>
-          <w:delText xml:space="preserve">increased to </w:delText>
-        </w:r>
-        <w:r>
-          <w:rPr>
-            <w:rFonts w:cstheme="minorHAnsi"/>
-            <w:sz w:val="24"/>
-            <w:szCs w:val="24"/>
-          </w:rPr>
-          <w:delText>better align</w:delText>
-        </w:r>
-        <w:r>
-          <w:rPr>
-            <w:rFonts w:cstheme="minorHAnsi"/>
-            <w:sz w:val="24"/>
-            <w:szCs w:val="24"/>
-          </w:rPr>
-          <w:delText xml:space="preserve"> with participants' predictions</w:delText>
-        </w:r>
-        <w:r>
-          <w:rPr>
-            <w:rFonts w:cstheme="minorHAnsi"/>
-            <w:sz w:val="24"/>
-            <w:szCs w:val="24"/>
-          </w:rPr>
-          <w:delText xml:space="preserve">. </w:delText>
-        </w:r>
-      </w:del>
+      <w:r>
+        <w:rPr>
+          <w:rFonts w:cstheme="minorHAnsi"/>
+          <w:sz w:val="24"/>
+          <w:szCs w:val="24"/>
+        </w:rPr>
+        <w:t xml:space="preserve">Yes, we agree that JOLs that are made based on the mnemonic cues that are available when JOLs are made. Because encoding processes greatly strengthen the quality of these cues, it is reasonable to examine the effects of encoding tasks on JOLs. The item-specific and relational framework is a classic approach for differentiating between two types of “deep” encoding processes that result in fundamentally different type of mnemonic cues. Therefore, our study not only examines how overall improved quality of cues may affect JOLs, but also whether focusing of differentiating vs. shared features might affect JOL ratings.  </w:t>
+      </w:r>
       <w:r>
         <w:rPr>
           <w:rFonts w:cstheme="minorHAnsi"/>
@@ -2026,36 +1603,14 @@
         </w:rPr>
         <w:t xml:space="preserve">As </w:t>
       </w:r>
-      <w:del w:id="24" w:author="Mark Huff" w:date="2023-01-05T11:43:00Z">
-        <w:r>
-          <w:rPr>
-            <w:rFonts w:cstheme="minorHAnsi"/>
-            <w:sz w:val="24"/>
-            <w:szCs w:val="24"/>
-          </w:rPr>
-          <w:delText>noted above</w:delText>
-        </w:r>
-      </w:del>
-      <w:ins w:id="25" w:author="Mark Huff" w:date="2023-01-05T11:43:00Z">
-        <w:r>
-          <w:rPr>
-            <w:rFonts w:cstheme="minorHAnsi"/>
-            <w:sz w:val="24"/>
-            <w:szCs w:val="24"/>
-          </w:rPr>
-          <w:t>you not</w:t>
-        </w:r>
-      </w:ins>
-      <w:ins w:id="26" w:author="Mark Huff" w:date="2023-01-05T11:44:00Z">
-        <w:r>
-          <w:rPr>
-            <w:rFonts w:cstheme="minorHAnsi"/>
-            <w:sz w:val="24"/>
-            <w:szCs w:val="24"/>
-          </w:rPr>
-          <w:t>e</w:t>
-        </w:r>
-      </w:ins>
+      <w:r>
+        <w:rPr>
+          <w:rFonts w:cstheme="minorHAnsi"/>
+          <w:sz w:val="24"/>
+          <w:szCs w:val="24"/>
+        </w:rPr>
+        <w:t>you note</w:t>
+      </w:r>
       <w:r>
         <w:rPr>
           <w:rFonts w:cstheme="minorHAnsi"/>
@@ -2064,26 +1619,14 @@
         </w:rPr>
         <w:t xml:space="preserve">, </w:t>
       </w:r>
-      <w:del w:id="27" w:author="Mark Huff" w:date="2023-01-05T11:44:00Z">
-        <w:r>
-          <w:rPr>
-            <w:rFonts w:cstheme="minorHAnsi"/>
-            <w:sz w:val="24"/>
-            <w:szCs w:val="24"/>
-          </w:rPr>
-          <w:delText xml:space="preserve">this </w:delText>
-        </w:r>
-      </w:del>
-      <w:ins w:id="28" w:author="Mark Huff" w:date="2023-01-05T11:44:00Z">
-        <w:r>
-          <w:rPr>
-            <w:rFonts w:cstheme="minorHAnsi"/>
-            <w:sz w:val="24"/>
-            <w:szCs w:val="24"/>
-          </w:rPr>
-          <w:t xml:space="preserve">our encoding-based </w:t>
-        </w:r>
-      </w:ins>
+      <w:r>
+        <w:rPr>
+          <w:rFonts w:cstheme="minorHAnsi"/>
+          <w:sz w:val="24"/>
+          <w:szCs w:val="24"/>
+        </w:rPr>
+        <w:t xml:space="preserve">our encoding-based </w:t>
+      </w:r>
       <w:r>
         <w:rPr>
           <w:rFonts w:cstheme="minorHAnsi"/>
@@ -2182,26 +1725,14 @@
         </w:rPr>
         <w:t xml:space="preserve"> </w:t>
       </w:r>
-      <w:ins w:id="29" w:author="Mark Huff" w:date="2023-01-05T11:44:00Z">
-        <w:r>
-          <w:rPr>
-            <w:rFonts w:cstheme="minorHAnsi"/>
-            <w:sz w:val="24"/>
-            <w:szCs w:val="24"/>
-          </w:rPr>
-          <w:t>Instead, we reasoned that if participants are better able to gauge the availability</w:t>
-        </w:r>
-      </w:ins>
-      <w:ins w:id="30" w:author="Mark Huff" w:date="2023-01-05T11:46:00Z">
-        <w:r>
-          <w:rPr>
-            <w:rFonts w:cstheme="minorHAnsi"/>
-            <w:sz w:val="24"/>
-            <w:szCs w:val="24"/>
-          </w:rPr>
-          <w:t xml:space="preserve">, they may be better able to adjust their JOL ratings in accord with future recall. </w:t>
-        </w:r>
-      </w:ins>
+      <w:r>
+        <w:rPr>
+          <w:rFonts w:cstheme="minorHAnsi"/>
+          <w:sz w:val="24"/>
+          <w:szCs w:val="24"/>
+        </w:rPr>
+        <w:t xml:space="preserve">Instead, we reasoned that if participants are better able to gauge the availability, they may be better able to adjust their JOL ratings in accord with future recall. </w:t>
+      </w:r>
       <w:r>
         <w:rPr>
           <w:rFonts w:cstheme="minorHAnsi"/>
@@ -2275,7 +1806,7 @@
         </w:rPr>
         <w:t xml:space="preserve">lease also see our response to Reviewer 2, comment </w:t>
       </w:r>
-      <w:commentRangeStart w:id="31"/>
+      <w:commentRangeStart w:id="0"/>
       <w:r>
         <w:rPr>
           <w:rFonts w:cstheme="minorHAnsi"/>
@@ -2284,12 +1815,12 @@
         </w:rPr>
         <w:t>1</w:t>
       </w:r>
-      <w:commentRangeEnd w:id="31"/>
+      <w:commentRangeEnd w:id="0"/>
       <w:r>
         <w:rPr>
           <w:rStyle w:val="CommentReference"/>
         </w:rPr>
-        <w:commentReference w:id="31"/>
+        <w:commentReference w:id="0"/>
       </w:r>
       <w:r>
         <w:rPr>
@@ -2639,9 +2170,9 @@
         </w:rPr>
         <w:t xml:space="preserve">revious research </w:t>
       </w:r>
-      <w:commentRangeStart w:id="32"/>
-      <w:commentRangeStart w:id="33"/>
-      <w:commentRangeStart w:id="34"/>
+      <w:commentRangeStart w:id="1"/>
+      <w:commentRangeStart w:id="2"/>
+      <w:commentRangeStart w:id="3"/>
       <w:r>
         <w:rPr>
           <w:rFonts w:cstheme="minorHAnsi"/>
@@ -2666,26 +2197,14 @@
         </w:rPr>
         <w:t xml:space="preserve">2013; </w:t>
       </w:r>
-      <w:del w:id="35" w:author="Mark Huff" w:date="2023-01-05T11:49:00Z">
-        <w:r>
-          <w:rPr>
-            <w:rFonts w:cstheme="minorHAnsi"/>
-            <w:sz w:val="24"/>
-            <w:szCs w:val="24"/>
-          </w:rPr>
-          <w:delText>2019</w:delText>
-        </w:r>
-      </w:del>
-      <w:ins w:id="36" w:author="Mark Huff" w:date="2023-01-05T11:49:00Z">
-        <w:r>
-          <w:rPr>
-            <w:rFonts w:cstheme="minorHAnsi"/>
-            <w:sz w:val="24"/>
-            <w:szCs w:val="24"/>
-          </w:rPr>
-          <w:t>2014</w:t>
-        </w:r>
-      </w:ins>
+      <w:r>
+        <w:rPr>
+          <w:rFonts w:cstheme="minorHAnsi"/>
+          <w:sz w:val="24"/>
+          <w:szCs w:val="24"/>
+        </w:rPr>
+        <w:t>2014</w:t>
+      </w:r>
       <w:r>
         <w:rPr>
           <w:rFonts w:cstheme="minorHAnsi"/>
@@ -2694,26 +2213,26 @@
         </w:rPr>
         <w:t xml:space="preserve">) </w:t>
       </w:r>
-      <w:commentRangeEnd w:id="32"/>
+      <w:commentRangeEnd w:id="1"/>
       <w:r>
         <w:rPr>
           <w:rStyle w:val="CommentReference"/>
         </w:rPr>
-        <w:commentReference w:id="32"/>
-      </w:r>
-      <w:commentRangeEnd w:id="33"/>
+        <w:commentReference w:id="1"/>
+      </w:r>
+      <w:commentRangeEnd w:id="2"/>
       <w:r>
         <w:rPr>
           <w:rStyle w:val="CommentReference"/>
         </w:rPr>
-        <w:commentReference w:id="33"/>
-      </w:r>
-      <w:commentRangeEnd w:id="34"/>
+        <w:commentReference w:id="2"/>
+      </w:r>
+      <w:commentRangeEnd w:id="3"/>
       <w:r>
         <w:rPr>
           <w:rStyle w:val="CommentReference"/>
         </w:rPr>
-        <w:commentReference w:id="34"/>
+        <w:commentReference w:id="3"/>
       </w:r>
       <w:r>
         <w:rPr>
@@ -2993,16 +2512,14 @@
         </w:rPr>
         <w:t>complete a “think-aloud” procedure while employing their respective encoding tasks</w:t>
       </w:r>
-      <w:ins w:id="37" w:author="Mark Huff" w:date="2023-01-05T11:50:00Z">
-        <w:r>
-          <w:rPr>
-            <w:rFonts w:cstheme="minorHAnsi"/>
-            <w:sz w:val="24"/>
-            <w:szCs w:val="24"/>
-          </w:rPr>
-          <w:t xml:space="preserve"> with an experimenter present to ensure the correct encoding task was applied</w:t>
-        </w:r>
-      </w:ins>
+      <w:r>
+        <w:rPr>
+          <w:rFonts w:cstheme="minorHAnsi"/>
+          <w:sz w:val="24"/>
+          <w:szCs w:val="24"/>
+        </w:rPr>
+        <w:t xml:space="preserve"> with an experimenter present to ensure the correct encoding task was applied</w:t>
+      </w:r>
       <w:r>
         <w:rPr>
           <w:rFonts w:cstheme="minorHAnsi"/>
@@ -3036,16 +2553,14 @@
         </w:rPr>
         <w:t xml:space="preserve">. In doing so, this allowed us to ensure that </w:t>
       </w:r>
-      <w:ins w:id="38" w:author="Mark Huff" w:date="2023-01-05T11:50:00Z">
-        <w:r>
-          <w:rPr>
-            <w:rFonts w:cstheme="minorHAnsi"/>
-            <w:sz w:val="24"/>
-            <w:szCs w:val="24"/>
-          </w:rPr>
-          <w:t xml:space="preserve">1) </w:t>
-        </w:r>
-      </w:ins>
+      <w:r>
+        <w:rPr>
+          <w:rFonts w:cstheme="minorHAnsi"/>
+          <w:sz w:val="24"/>
+          <w:szCs w:val="24"/>
+        </w:rPr>
+        <w:t xml:space="preserve">1) </w:t>
+      </w:r>
       <w:r>
         <w:rPr>
           <w:rFonts w:cstheme="minorHAnsi"/>
@@ -3054,26 +2569,14 @@
         </w:rPr>
         <w:t xml:space="preserve">participants </w:t>
       </w:r>
-      <w:del w:id="39" w:author="Mark Huff" w:date="2023-01-05T11:50:00Z">
-        <w:r>
-          <w:rPr>
-            <w:rFonts w:cstheme="minorHAnsi"/>
-            <w:sz w:val="24"/>
-            <w:szCs w:val="24"/>
-          </w:rPr>
-          <w:delText>consistently stayed</w:delText>
-        </w:r>
-      </w:del>
-      <w:ins w:id="40" w:author="Mark Huff" w:date="2023-01-05T11:50:00Z">
-        <w:r>
-          <w:rPr>
-            <w:rFonts w:cstheme="minorHAnsi"/>
-            <w:sz w:val="24"/>
-            <w:szCs w:val="24"/>
-          </w:rPr>
-          <w:t>remained</w:t>
-        </w:r>
-      </w:ins>
+      <w:r>
+        <w:rPr>
+          <w:rFonts w:cstheme="minorHAnsi"/>
+          <w:sz w:val="24"/>
+          <w:szCs w:val="24"/>
+        </w:rPr>
+        <w:t>remained</w:t>
+      </w:r>
       <w:r>
         <w:rPr>
           <w:rFonts w:cstheme="minorHAnsi"/>
@@ -3090,26 +2593,14 @@
         </w:rPr>
         <w:t xml:space="preserve">k while applying their encoding strategy </w:t>
       </w:r>
-      <w:del w:id="41" w:author="Mark Huff" w:date="2023-01-05T11:50:00Z">
-        <w:r>
-          <w:rPr>
-            <w:rFonts w:cstheme="minorHAnsi"/>
-            <w:sz w:val="24"/>
-            <w:szCs w:val="24"/>
-          </w:rPr>
-          <w:delText>while also</w:delText>
-        </w:r>
-      </w:del>
-      <w:ins w:id="42" w:author="Mark Huff" w:date="2023-01-05T11:50:00Z">
-        <w:r>
-          <w:rPr>
-            <w:rFonts w:cstheme="minorHAnsi"/>
-            <w:sz w:val="24"/>
-            <w:szCs w:val="24"/>
-          </w:rPr>
-          <w:t>and 2)</w:t>
-        </w:r>
-      </w:ins>
+      <w:r>
+        <w:rPr>
+          <w:rFonts w:cstheme="minorHAnsi"/>
+          <w:sz w:val="24"/>
+          <w:szCs w:val="24"/>
+        </w:rPr>
+        <w:t>and 2)</w:t>
+      </w:r>
       <w:r>
         <w:rPr>
           <w:rFonts w:cstheme="minorHAnsi"/>
@@ -3126,36 +2617,14 @@
         </w:rPr>
         <w:t xml:space="preserve">providing </w:t>
       </w:r>
-      <w:del w:id="43" w:author="Mark Huff" w:date="2023-01-05T11:51:00Z">
-        <w:r>
-          <w:rPr>
-            <w:rFonts w:cstheme="minorHAnsi"/>
-            <w:sz w:val="24"/>
-            <w:szCs w:val="24"/>
-          </w:rPr>
-          <w:delText>us an</w:delText>
-        </w:r>
-      </w:del>
-      <w:ins w:id="44" w:author="Mark Huff" w:date="2023-01-05T11:51:00Z">
-        <w:r>
-          <w:rPr>
-            <w:rFonts w:cstheme="minorHAnsi"/>
-            <w:sz w:val="24"/>
-            <w:szCs w:val="24"/>
-          </w:rPr>
-          <w:t>a replication</w:t>
-        </w:r>
-      </w:ins>
-      <w:del w:id="45" w:author="Mark Huff" w:date="2023-01-05T11:51:00Z">
-        <w:r>
-          <w:rPr>
-            <w:rFonts w:cstheme="minorHAnsi"/>
-            <w:sz w:val="24"/>
-            <w:szCs w:val="24"/>
-          </w:rPr>
-          <w:delText xml:space="preserve"> opportunity to replicate our previous findings</w:delText>
-        </w:r>
-      </w:del>
+      <w:r>
+        <w:rPr>
+          <w:rFonts w:cstheme="minorHAnsi"/>
+          <w:sz w:val="24"/>
+          <w:szCs w:val="24"/>
+        </w:rPr>
+        <w:t>a replication</w:t>
+      </w:r>
       <w:r>
         <w:rPr>
           <w:rFonts w:cstheme="minorHAnsi"/>
@@ -3196,26 +2665,14 @@
         </w:rPr>
         <w:t xml:space="preserve"> replicated in Experiment 2, providing further confidence in the efficacy of these encoding </w:t>
       </w:r>
-      <w:del w:id="46" w:author="Mark Huff" w:date="2023-01-05T12:00:00Z">
-        <w:r>
-          <w:rPr>
-            <w:rFonts w:cstheme="minorHAnsi"/>
-            <w:sz w:val="24"/>
-            <w:szCs w:val="24"/>
-          </w:rPr>
-          <w:delText>strategies</w:delText>
-        </w:r>
-      </w:del>
-      <w:ins w:id="47" w:author="Mark Huff" w:date="2023-01-05T12:00:00Z">
-        <w:r>
-          <w:rPr>
-            <w:rFonts w:cstheme="minorHAnsi"/>
-            <w:sz w:val="24"/>
-            <w:szCs w:val="24"/>
-          </w:rPr>
-          <w:t>tasks</w:t>
-        </w:r>
-      </w:ins>
+      <w:r>
+        <w:rPr>
+          <w:rFonts w:cstheme="minorHAnsi"/>
+          <w:sz w:val="24"/>
+          <w:szCs w:val="24"/>
+        </w:rPr>
+        <w:t>tasks</w:t>
+      </w:r>
       <w:r>
         <w:rPr>
           <w:rFonts w:cstheme="minorHAnsi"/>
@@ -4131,16 +3588,14 @@
         </w:rPr>
         <w:t xml:space="preserve"> improve recall</w:t>
       </w:r>
-      <w:ins w:id="48" w:author="Mark Huff" w:date="2023-01-05T12:01:00Z">
-        <w:r>
-          <w:rPr>
-            <w:rFonts w:cstheme="minorHAnsi"/>
-            <w:sz w:val="24"/>
-            <w:szCs w:val="24"/>
-          </w:rPr>
-          <w:t xml:space="preserve"> because they improve the quality of the cues generated at encoding (see Reviewer 1, Comment 1)</w:t>
-        </w:r>
-      </w:ins>
+      <w:r>
+        <w:rPr>
+          <w:rFonts w:cstheme="minorHAnsi"/>
+          <w:sz w:val="24"/>
+          <w:szCs w:val="24"/>
+        </w:rPr>
+        <w:t xml:space="preserve"> because they improve the quality of the cues generated at encoding (see Reviewer 1, Comment 1)</w:t>
+      </w:r>
       <w:r>
         <w:rPr>
           <w:rFonts w:cstheme="minorHAnsi"/>
@@ -4741,8 +4196,8 @@
         <w:lastRenderedPageBreak/>
         <w:br/>
       </w:r>
-      <w:commentRangeStart w:id="49"/>
-      <w:commentRangeStart w:id="50"/>
+      <w:commentRangeStart w:id="4"/>
+      <w:commentRangeStart w:id="5"/>
       <w:r>
         <w:rPr>
           <w:rFonts w:cstheme="minorHAnsi"/>
@@ -4753,19 +4208,19 @@
         </w:rPr>
         <w:t>Comment 3:</w:t>
       </w:r>
-      <w:commentRangeEnd w:id="49"/>
+      <w:commentRangeEnd w:id="4"/>
       <w:r>
         <w:rPr>
           <w:rStyle w:val="CommentReference"/>
         </w:rPr>
-        <w:commentReference w:id="49"/>
-      </w:r>
-      <w:commentRangeEnd w:id="50"/>
+        <w:commentReference w:id="4"/>
+      </w:r>
+      <w:commentRangeEnd w:id="5"/>
       <w:r>
         <w:rPr>
           <w:rStyle w:val="CommentReference"/>
         </w:rPr>
-        <w:commentReference w:id="50"/>
+        <w:commentReference w:id="5"/>
       </w:r>
       <w:r>
         <w:rPr>
@@ -4910,7 +4365,25 @@
           <w:sz w:val="24"/>
           <w:szCs w:val="24"/>
         </w:rPr>
-        <w:t xml:space="preserve">memory performance). What is more, effects seen in calibration plots are often hard to examine with inferential statistics, a problem that also plagues this work (see above). Finally, the current writing sounds a bit as if the current authors were the first to use calibration plots in combination with JOLs (P. 9-10: "These calibration plots allow researchers to assess whether JOLs are over or underconfident [see Maxwell &amp; Huff, 2021]"). It should be mentioned that calibration plots have been previously used in the JOL literature, for instance by Koriat, Sheffer, and </w:t>
+        <w:t xml:space="preserve">memory performance). What is more, effects seen in calibration plots are often hard to examine with inferential statistics, a problem that also plagues this work (see above). Finally, the current writing sounds a bit as if the current authors were the first to use calibration plots in combination with JOLs (P. 9-10: "These calibration plots allow researchers to assess whether JOLs are over or underconfident [see Maxwell &amp; Huff, 2021]"). It should be mentioned that calibration plots have been previously used in the JOL literature, for instance by </w:t>
+      </w:r>
+      <w:proofErr w:type="spellStart"/>
+      <w:r>
+        <w:rPr>
+          <w:rFonts w:cstheme="minorHAnsi"/>
+          <w:sz w:val="24"/>
+          <w:szCs w:val="24"/>
+        </w:rPr>
+        <w:t>Koriat</w:t>
+      </w:r>
+      <w:proofErr w:type="spellEnd"/>
+      <w:r>
+        <w:rPr>
+          <w:rFonts w:cstheme="minorHAnsi"/>
+          <w:sz w:val="24"/>
+          <w:szCs w:val="24"/>
+        </w:rPr>
+        <w:t xml:space="preserve">, Sheffer, and </w:t>
       </w:r>
       <w:proofErr w:type="spellStart"/>
       <w:r>
@@ -5916,7 +5389,7 @@
         </w:rPr>
         <w:br/>
       </w:r>
-      <w:commentRangeStart w:id="51"/>
+      <w:commentRangeStart w:id="6"/>
       <w:r>
         <w:rPr>
           <w:rFonts w:cstheme="minorHAnsi"/>
@@ -5935,12 +5408,12 @@
         </w:rPr>
         <w:t xml:space="preserve"> </w:t>
       </w:r>
-      <w:commentRangeEnd w:id="51"/>
+      <w:commentRangeEnd w:id="6"/>
       <w:r>
         <w:rPr>
           <w:rStyle w:val="CommentReference"/>
         </w:rPr>
-        <w:commentReference w:id="51"/>
+        <w:commentReference w:id="6"/>
       </w:r>
       <w:r>
         <w:rPr>
@@ -7115,7 +6588,7 @@
 
 <file path=word/comments.xml><?xml version="1.0" encoding="utf-8"?>
 <w:comments xmlns:wpc="http://schemas.microsoft.com/office/word/2010/wordprocessingCanvas" xmlns:cx="http://schemas.microsoft.com/office/drawing/2014/chartex" xmlns:cx1="http://schemas.microsoft.com/office/drawing/2015/9/8/chartex" xmlns:cx2="http://schemas.microsoft.com/office/drawing/2015/10/21/chartex" xmlns:cx3="http://schemas.microsoft.com/office/drawing/2016/5/9/chartex" xmlns:cx4="http://schemas.microsoft.com/office/drawing/2016/5/10/chartex" xmlns:cx5="http://schemas.microsoft.com/office/drawing/2016/5/11/chartex" xmlns:cx6="http://schemas.microsoft.com/office/drawing/2016/5/12/chartex" xmlns:cx7="http://schemas.microsoft.com/office/drawing/2016/5/13/chartex" xmlns:cx8="http://schemas.microsoft.com/office/drawing/2016/5/14/chartex" xmlns:mc="http://schemas.openxmlformats.org/markup-compatibility/2006" xmlns:aink="http://schemas.microsoft.com/office/drawing/2016/ink" xmlns:am3d="http://schemas.microsoft.com/office/drawing/2017/model3d" xmlns:o="urn:schemas-microsoft-com:office:office" xmlns:oel="http://schemas.microsoft.com/office/2019/extlst" xmlns:r="http://schemas.openxmlformats.org/officeDocument/2006/relationships" xmlns:m="http://schemas.openxmlformats.org/officeDocument/2006/math" xmlns:v="urn:schemas-microsoft-com:vml" xmlns:wp14="http://schemas.microsoft.com/office/word/2010/wordprocessingDrawing" xmlns:wp="http://schemas.openxmlformats.org/drawingml/2006/wordprocessingDrawing" xmlns:w10="urn:schemas-microsoft-com:office:word" xmlns:w="http://schemas.openxmlformats.org/wordprocessingml/2006/main" xmlns:w14="http://schemas.microsoft.com/office/word/2010/wordml" xmlns:w15="http://schemas.microsoft.com/office/word/2012/wordml" xmlns:w16cex="http://schemas.microsoft.com/office/word/2018/wordml/cex" xmlns:w16cid="http://schemas.microsoft.com/office/word/2016/wordml/cid" xmlns:w16="http://schemas.microsoft.com/office/word/2018/wordml" xmlns:w16sdtdh="http://schemas.microsoft.com/office/word/2020/wordml/sdtdatahash" xmlns:w16se="http://schemas.microsoft.com/office/word/2015/wordml/symex" xmlns:wpg="http://schemas.microsoft.com/office/word/2010/wordprocessingGroup" xmlns:wpi="http://schemas.microsoft.com/office/word/2010/wordprocessingInk" xmlns:wne="http://schemas.microsoft.com/office/word/2006/wordml" xmlns:wps="http://schemas.microsoft.com/office/word/2010/wordprocessingShape" mc:Ignorable="w14 w15 w16se w16cid w16 w16cex w16sdtdh wp14">
-  <w:comment w:id="31" w:author="Mark Huff" w:date="2023-01-05T11:48:00Z" w:initials="MH">
+  <w:comment w:id="0" w:author="Mark Huff" w:date="2023-01-05T11:48:00Z" w:initials="MH">
     <w:p>
       <w:pPr>
         <w:pStyle w:val="CommentText"/>
@@ -7144,7 +6617,7 @@
       </w:r>
     </w:p>
   </w:comment>
-  <w:comment w:id="32" w:author="Nick Maxwell" w:date="2022-12-15T17:20:00Z" w:initials="NM">
+  <w:comment w:id="1" w:author="Nick Maxwell" w:date="2022-12-15T17:20:00Z" w:initials="NM">
     <w:p>
       <w:pPr>
         <w:pStyle w:val="CommentText"/>
@@ -7160,7 +6633,7 @@
       </w:r>
     </w:p>
   </w:comment>
-  <w:comment w:id="33" w:author="Mark Huff" w:date="2023-01-05T11:48:00Z" w:initials="MH">
+  <w:comment w:id="2" w:author="Mark Huff" w:date="2023-01-05T11:48:00Z" w:initials="MH">
     <w:p>
       <w:pPr>
         <w:pStyle w:val="CommentText"/>
@@ -7176,7 +6649,7 @@
       </w:r>
     </w:p>
   </w:comment>
-  <w:comment w:id="34" w:author="Nick Maxwell" w:date="2023-01-11T15:22:00Z" w:initials="NM">
+  <w:comment w:id="3" w:author="Nick Maxwell" w:date="2023-01-11T15:22:00Z" w:initials="NM">
     <w:p>
       <w:pPr>
         <w:pStyle w:val="CommentText"/>
@@ -7192,7 +6665,7 @@
       </w:r>
     </w:p>
   </w:comment>
-  <w:comment w:id="49" w:author="Nick Maxwell" w:date="2022-12-14T18:54:00Z" w:initials="NM">
+  <w:comment w:id="4" w:author="Nick Maxwell" w:date="2022-12-14T18:54:00Z" w:initials="NM">
     <w:p>
       <w:pPr>
         <w:pStyle w:val="CommentText"/>
@@ -7221,7 +6694,7 @@
       </w:r>
     </w:p>
   </w:comment>
-  <w:comment w:id="50" w:author="Nick Maxwell" w:date="2022-12-19T17:05:00Z" w:initials="NM">
+  <w:comment w:id="5" w:author="Nick Maxwell" w:date="2022-12-19T17:05:00Z" w:initials="NM">
     <w:p>
       <w:pPr>
         <w:pStyle w:val="CommentText"/>
@@ -7250,7 +6723,7 @@
       </w:r>
     </w:p>
   </w:comment>
-  <w:comment w:id="51" w:author="Nick Maxwell" w:date="2022-12-16T16:46:00Z" w:initials="NM">
+  <w:comment w:id="6" w:author="Nick Maxwell" w:date="2022-12-16T16:46:00Z" w:initials="NM">
     <w:p>
       <w:pPr>
         <w:pStyle w:val="CommentText"/>

</xml_diff>